<commit_message>
ready for lesson 17
and some notes for lesson 16 based on rewatching the recording
</commit_message>
<xml_diff>
--- a/uploads/lesson-17--web--answer-key.docx
+++ b/uploads/lesson-17--web--answer-key.docx
@@ -1,6 +1,6 @@
 
 <file path=word/document.xml><?xml version="1.0" encoding="utf-8"?>
-<w:document xmlns:wpc="http://schemas.microsoft.com/office/word/2010/wordprocessingCanvas" xmlns:cx="http://schemas.microsoft.com/office/drawing/2014/chartex" xmlns:cx1="http://schemas.microsoft.com/office/drawing/2015/9/8/chartex" xmlns:cx2="http://schemas.microsoft.com/office/drawing/2015/10/21/chartex" xmlns:cx3="http://schemas.microsoft.com/office/drawing/2016/5/9/chartex" xmlns:cx4="http://schemas.microsoft.com/office/drawing/2016/5/10/chartex" xmlns:cx5="http://schemas.microsoft.com/office/drawing/2016/5/11/chartex" xmlns:cx6="http://schemas.microsoft.com/office/drawing/2016/5/12/chartex" xmlns:cx7="http://schemas.microsoft.com/office/drawing/2016/5/13/chartex" xmlns:cx8="http://schemas.microsoft.com/office/drawing/2016/5/14/chartex" xmlns:mc="http://schemas.openxmlformats.org/markup-compatibility/2006" xmlns:aink="http://schemas.microsoft.com/office/drawing/2016/ink" xmlns:am3d="http://schemas.microsoft.com/office/drawing/2017/model3d" xmlns:o="urn:schemas-microsoft-com:office:office" xmlns:r="http://schemas.openxmlformats.org/officeDocument/2006/relationships" xmlns:m="http://schemas.openxmlformats.org/officeDocument/2006/math" xmlns:v="urn:schemas-microsoft-com:vml" xmlns:wp14="http://schemas.microsoft.com/office/word/2010/wordprocessingDrawing" xmlns:wp="http://schemas.openxmlformats.org/drawingml/2006/wordprocessingDrawing" xmlns:w10="urn:schemas-microsoft-com:office:word" xmlns:w="http://schemas.openxmlformats.org/wordprocessingml/2006/main" xmlns:w14="http://schemas.microsoft.com/office/word/2010/wordml" xmlns:w15="http://schemas.microsoft.com/office/word/2012/wordml" xmlns:w16cex="http://schemas.microsoft.com/office/word/2018/wordml/cex" xmlns:w16cid="http://schemas.microsoft.com/office/word/2016/wordml/cid" xmlns:w16="http://schemas.microsoft.com/office/word/2018/wordml" xmlns:w16se="http://schemas.microsoft.com/office/word/2015/wordml/symex" xmlns:wpg="http://schemas.microsoft.com/office/word/2010/wordprocessingGroup" xmlns:wpi="http://schemas.microsoft.com/office/word/2010/wordprocessingInk" xmlns:wne="http://schemas.microsoft.com/office/word/2006/wordml" xmlns:wps="http://schemas.microsoft.com/office/word/2010/wordprocessingShape" mc:Ignorable="w14 w15 w16se w16cid w16 w16cex wp14">
+<w:document xmlns:wpc="http://schemas.microsoft.com/office/word/2010/wordprocessingCanvas" xmlns:cx="http://schemas.microsoft.com/office/drawing/2014/chartex" xmlns:cx1="http://schemas.microsoft.com/office/drawing/2015/9/8/chartex" xmlns:cx2="http://schemas.microsoft.com/office/drawing/2015/10/21/chartex" xmlns:cx3="http://schemas.microsoft.com/office/drawing/2016/5/9/chartex" xmlns:cx4="http://schemas.microsoft.com/office/drawing/2016/5/10/chartex" xmlns:cx5="http://schemas.microsoft.com/office/drawing/2016/5/11/chartex" xmlns:cx6="http://schemas.microsoft.com/office/drawing/2016/5/12/chartex" xmlns:cx7="http://schemas.microsoft.com/office/drawing/2016/5/13/chartex" xmlns:cx8="http://schemas.microsoft.com/office/drawing/2016/5/14/chartex" xmlns:mc="http://schemas.openxmlformats.org/markup-compatibility/2006" xmlns:aink="http://schemas.microsoft.com/office/drawing/2016/ink" xmlns:am3d="http://schemas.microsoft.com/office/drawing/2017/model3d" xmlns:o="urn:schemas-microsoft-com:office:office" xmlns:r="http://schemas.openxmlformats.org/officeDocument/2006/relationships" xmlns:m="http://schemas.openxmlformats.org/officeDocument/2006/math" xmlns:v="urn:schemas-microsoft-com:vml" xmlns:wp14="http://schemas.microsoft.com/office/word/2010/wordprocessingDrawing" xmlns:wp="http://schemas.openxmlformats.org/drawingml/2006/wordprocessingDrawing" xmlns:w10="urn:schemas-microsoft-com:office:word" xmlns:w="http://schemas.openxmlformats.org/wordprocessingml/2006/main" xmlns:w14="http://schemas.microsoft.com/office/word/2010/wordml" xmlns:w15="http://schemas.microsoft.com/office/word/2012/wordml" xmlns:w16cex="http://schemas.microsoft.com/office/word/2018/wordml/cex" xmlns:w16cid="http://schemas.microsoft.com/office/word/2016/wordml/cid" xmlns:w16="http://schemas.microsoft.com/office/word/2018/wordml" xmlns:w16sdtdh="http://schemas.microsoft.com/office/word/2020/wordml/sdtdatahash" xmlns:w16se="http://schemas.microsoft.com/office/word/2015/wordml/symex" xmlns:wpg="http://schemas.microsoft.com/office/word/2010/wordprocessingGroup" xmlns:wpi="http://schemas.microsoft.com/office/word/2010/wordprocessingInk" xmlns:wne="http://schemas.microsoft.com/office/word/2006/wordml" xmlns:wps="http://schemas.microsoft.com/office/word/2010/wordprocessingShape" mc:Ignorable="w14 w15 w16se w16cid w16 w16cex w16sdtdh wp14">
   <w:body>
     <w:p>
       <w:pPr>
@@ -45,31 +45,21 @@
         <w:rPr>
           <w:rFonts w:ascii="Corbel" w:hAnsi="Corbel"/>
         </w:rPr>
-        <w:t>Spring</w:t>
-      </w:r>
+        <w:t xml:space="preserve">comprehension “quiz” re: </w:t>
+      </w:r>
+      <w:proofErr w:type="spellStart"/>
       <w:r>
         <w:rPr>
           <w:rFonts w:ascii="Corbel" w:hAnsi="Corbel"/>
         </w:rPr>
-        <w:t xml:space="preserve"> 202</w:t>
-      </w:r>
+        <w:t>Interneting</w:t>
+      </w:r>
+      <w:proofErr w:type="spellEnd"/>
       <w:r>
         <w:rPr>
           <w:rFonts w:ascii="Corbel" w:hAnsi="Corbel"/>
         </w:rPr>
-        <w:t>1</w:t>
-      </w:r>
-      <w:r>
-        <w:rPr>
-          <w:rFonts w:ascii="Corbel" w:hAnsi="Corbel"/>
-        </w:rPr>
-        <w:t xml:space="preserve"> Lesson 1</w:t>
-      </w:r>
-      <w:r>
-        <w:rPr>
-          <w:rFonts w:ascii="Corbel" w:hAnsi="Corbel"/>
-        </w:rPr>
-        <w:t>7</w:t>
+        <w:t xml:space="preserve"> Is Hard 1-4</w:t>
       </w:r>
     </w:p>
     <w:p>
@@ -590,7 +580,19 @@
         <w:rPr>
           <w:rFonts w:ascii="Cambria" w:hAnsi="Cambria"/>
         </w:rPr>
-        <w:t>, with no element content outside the tag itself</w:t>
+        <w:t xml:space="preserve">, with no element content </w:t>
+      </w:r>
+      <w:r>
+        <w:rPr>
+          <w:rFonts w:ascii="Cambria" w:hAnsi="Cambria"/>
+        </w:rPr>
+        <w:t>except</w:t>
+      </w:r>
+      <w:r>
+        <w:rPr>
+          <w:rFonts w:ascii="Cambria" w:hAnsi="Cambria"/>
+        </w:rPr>
+        <w:t xml:space="preserve"> the tag itself</w:t>
       </w:r>
       <w:r>
         <w:rPr>
@@ -792,7 +794,19 @@
         <w:rPr>
           <w:rFonts w:ascii="Cambria" w:hAnsi="Cambria"/>
         </w:rPr>
-        <w:t xml:space="preserve"> doesn't function without a </w:t>
+        <w:t xml:space="preserve"> doesn't </w:t>
+      </w:r>
+      <w:r>
+        <w:rPr>
+          <w:rFonts w:ascii="Cambria" w:hAnsi="Cambria"/>
+        </w:rPr>
+        <w:t>show an image</w:t>
+      </w:r>
+      <w:r>
+        <w:rPr>
+          <w:rFonts w:ascii="Cambria" w:hAnsi="Cambria"/>
+        </w:rPr>
+        <w:t xml:space="preserve"> without a </w:t>
       </w:r>
       <w:proofErr w:type="spellStart"/>
       <w:r>
@@ -840,7 +854,19 @@
         <w:rPr>
           <w:rFonts w:ascii="Cambria" w:hAnsi="Cambria"/>
         </w:rPr>
-        <w:t>, because they’ll often affect layout.</w:t>
+        <w:t>, because they’ll often affect layout</w:t>
+      </w:r>
+      <w:r>
+        <w:rPr>
+          <w:rFonts w:ascii="Cambria" w:hAnsi="Cambria"/>
+        </w:rPr>
+        <w:t xml:space="preserve"> and/or change with the viewport</w:t>
+      </w:r>
+      <w:r>
+        <w:rPr>
+          <w:rFonts w:ascii="Cambria" w:hAnsi="Cambria"/>
+        </w:rPr>
+        <w:t>.</w:t>
       </w:r>
       <w:r>
         <w:rPr>
@@ -1300,7 +1326,19 @@
         <w:rPr>
           <w:rFonts w:ascii="Cambria" w:hAnsi="Cambria"/>
         </w:rPr>
-        <w:t>nline styles override the stylesheet, can't make changes in one fell swoop</w:t>
+        <w:t xml:space="preserve">nline styles override the stylesheet, </w:t>
+      </w:r>
+      <w:r>
+        <w:rPr>
+          <w:rFonts w:ascii="Cambria" w:hAnsi="Cambria"/>
+        </w:rPr>
+        <w:t xml:space="preserve">so you </w:t>
+      </w:r>
+      <w:r>
+        <w:rPr>
+          <w:rFonts w:ascii="Cambria" w:hAnsi="Cambria"/>
+        </w:rPr>
+        <w:t>can't make changes in one fell swoop</w:t>
       </w:r>
       <w:r>
         <w:rPr>
@@ -1368,7 +1406,7 @@
 </file>
 
 <file path=word/numbering.xml><?xml version="1.0" encoding="utf-8"?>
-<w:numbering xmlns:wpc="http://schemas.microsoft.com/office/word/2010/wordprocessingCanvas" xmlns:cx="http://schemas.microsoft.com/office/drawing/2014/chartex" xmlns:cx1="http://schemas.microsoft.com/office/drawing/2015/9/8/chartex" xmlns:cx2="http://schemas.microsoft.com/office/drawing/2015/10/21/chartex" xmlns:cx3="http://schemas.microsoft.com/office/drawing/2016/5/9/chartex" xmlns:cx4="http://schemas.microsoft.com/office/drawing/2016/5/10/chartex" xmlns:cx5="http://schemas.microsoft.com/office/drawing/2016/5/11/chartex" xmlns:cx6="http://schemas.microsoft.com/office/drawing/2016/5/12/chartex" xmlns:cx7="http://schemas.microsoft.com/office/drawing/2016/5/13/chartex" xmlns:cx8="http://schemas.microsoft.com/office/drawing/2016/5/14/chartex" xmlns:mc="http://schemas.openxmlformats.org/markup-compatibility/2006" xmlns:aink="http://schemas.microsoft.com/office/drawing/2016/ink" xmlns:am3d="http://schemas.microsoft.com/office/drawing/2017/model3d" xmlns:o="urn:schemas-microsoft-com:office:office" xmlns:r="http://schemas.openxmlformats.org/officeDocument/2006/relationships" xmlns:m="http://schemas.openxmlformats.org/officeDocument/2006/math" xmlns:v="urn:schemas-microsoft-com:vml" xmlns:wp14="http://schemas.microsoft.com/office/word/2010/wordprocessingDrawing" xmlns:wp="http://schemas.openxmlformats.org/drawingml/2006/wordprocessingDrawing" xmlns:w10="urn:schemas-microsoft-com:office:word" xmlns:w="http://schemas.openxmlformats.org/wordprocessingml/2006/main" xmlns:w14="http://schemas.microsoft.com/office/word/2010/wordml" xmlns:w15="http://schemas.microsoft.com/office/word/2012/wordml" xmlns:w16cex="http://schemas.microsoft.com/office/word/2018/wordml/cex" xmlns:w16cid="http://schemas.microsoft.com/office/word/2016/wordml/cid" xmlns:w16="http://schemas.microsoft.com/office/word/2018/wordml" xmlns:w16se="http://schemas.microsoft.com/office/word/2015/wordml/symex" xmlns:wpg="http://schemas.microsoft.com/office/word/2010/wordprocessingGroup" xmlns:wpi="http://schemas.microsoft.com/office/word/2010/wordprocessingInk" xmlns:wne="http://schemas.microsoft.com/office/word/2006/wordml" xmlns:wps="http://schemas.microsoft.com/office/word/2010/wordprocessingShape" mc:Ignorable="w14 w15 w16se w16cid w16 w16cex wp14">
+<w:numbering xmlns:wpc="http://schemas.microsoft.com/office/word/2010/wordprocessingCanvas" xmlns:cx="http://schemas.microsoft.com/office/drawing/2014/chartex" xmlns:cx1="http://schemas.microsoft.com/office/drawing/2015/9/8/chartex" xmlns:cx2="http://schemas.microsoft.com/office/drawing/2015/10/21/chartex" xmlns:cx3="http://schemas.microsoft.com/office/drawing/2016/5/9/chartex" xmlns:cx4="http://schemas.microsoft.com/office/drawing/2016/5/10/chartex" xmlns:cx5="http://schemas.microsoft.com/office/drawing/2016/5/11/chartex" xmlns:cx6="http://schemas.microsoft.com/office/drawing/2016/5/12/chartex" xmlns:cx7="http://schemas.microsoft.com/office/drawing/2016/5/13/chartex" xmlns:cx8="http://schemas.microsoft.com/office/drawing/2016/5/14/chartex" xmlns:mc="http://schemas.openxmlformats.org/markup-compatibility/2006" xmlns:aink="http://schemas.microsoft.com/office/drawing/2016/ink" xmlns:am3d="http://schemas.microsoft.com/office/drawing/2017/model3d" xmlns:o="urn:schemas-microsoft-com:office:office" xmlns:r="http://schemas.openxmlformats.org/officeDocument/2006/relationships" xmlns:m="http://schemas.openxmlformats.org/officeDocument/2006/math" xmlns:v="urn:schemas-microsoft-com:vml" xmlns:wp14="http://schemas.microsoft.com/office/word/2010/wordprocessingDrawing" xmlns:wp="http://schemas.openxmlformats.org/drawingml/2006/wordprocessingDrawing" xmlns:w10="urn:schemas-microsoft-com:office:word" xmlns:w="http://schemas.openxmlformats.org/wordprocessingml/2006/main" xmlns:w14="http://schemas.microsoft.com/office/word/2010/wordml" xmlns:w15="http://schemas.microsoft.com/office/word/2012/wordml" xmlns:w16cex="http://schemas.microsoft.com/office/word/2018/wordml/cex" xmlns:w16cid="http://schemas.microsoft.com/office/word/2016/wordml/cid" xmlns:w16="http://schemas.microsoft.com/office/word/2018/wordml" xmlns:w16sdtdh="http://schemas.microsoft.com/office/word/2020/wordml/sdtdatahash" xmlns:w16se="http://schemas.microsoft.com/office/word/2015/wordml/symex" xmlns:wpg="http://schemas.microsoft.com/office/word/2010/wordprocessingGroup" xmlns:wpi="http://schemas.microsoft.com/office/word/2010/wordprocessingInk" xmlns:wne="http://schemas.microsoft.com/office/word/2006/wordml" xmlns:wps="http://schemas.microsoft.com/office/word/2010/wordprocessingShape" mc:Ignorable="w14 w15 w16se w16cid w16 w16cex w16sdtdh wp14">
   <w:abstractNum w:abstractNumId="0" w15:restartNumberingAfterBreak="0">
     <w:nsid w:val="09DD0788"/>
     <w:multiLevelType w:val="hybridMultilevel"/>
@@ -1842,7 +1880,7 @@
 </file>
 
 <file path=word/styles.xml><?xml version="1.0" encoding="utf-8"?>
-<w:styles xmlns:mc="http://schemas.openxmlformats.org/markup-compatibility/2006" xmlns:r="http://schemas.openxmlformats.org/officeDocument/2006/relationships" xmlns:w="http://schemas.openxmlformats.org/wordprocessingml/2006/main" xmlns:w14="http://schemas.microsoft.com/office/word/2010/wordml" xmlns:w15="http://schemas.microsoft.com/office/word/2012/wordml" xmlns:w16cex="http://schemas.microsoft.com/office/word/2018/wordml/cex" xmlns:w16cid="http://schemas.microsoft.com/office/word/2016/wordml/cid" xmlns:w16="http://schemas.microsoft.com/office/word/2018/wordml" xmlns:w16se="http://schemas.microsoft.com/office/word/2015/wordml/symex" mc:Ignorable="w14 w15 w16se w16cid w16 w16cex">
+<w:styles xmlns:mc="http://schemas.openxmlformats.org/markup-compatibility/2006" xmlns:r="http://schemas.openxmlformats.org/officeDocument/2006/relationships" xmlns:w="http://schemas.openxmlformats.org/wordprocessingml/2006/main" xmlns:w14="http://schemas.microsoft.com/office/word/2010/wordml" xmlns:w15="http://schemas.microsoft.com/office/word/2012/wordml" xmlns:w16cex="http://schemas.microsoft.com/office/word/2018/wordml/cex" xmlns:w16cid="http://schemas.microsoft.com/office/word/2016/wordml/cid" xmlns:w16="http://schemas.microsoft.com/office/word/2018/wordml" xmlns:w16sdtdh="http://schemas.microsoft.com/office/word/2020/wordml/sdtdatahash" xmlns:w16se="http://schemas.microsoft.com/office/word/2015/wordml/symex" mc:Ignorable="w14 w15 w16se w16cid w16 w16cex w16sdtdh">
   <w:docDefaults>
     <w:rPrDefault>
       <w:rPr>

</xml_diff>